<commit_message>
le lois 2 otchyot
</commit_message>
<xml_diff>
--- a/lois/sem6_lab2/отчёт.docx
+++ b/lois/sem6_lab2/отчёт.docx
@@ -1,6 +1,6 @@
 
 <file path=word/document.xml><?xml version="1.0" encoding="utf-8"?>
-<w:document xmlns:wpc="http://schemas.microsoft.com/office/word/2010/wordprocessingCanvas" xmlns:cx="http://schemas.microsoft.com/office/drawing/2014/chartex" xmlns:mc="http://schemas.openxmlformats.org/markup-compatibility/2006" xmlns:o="urn:schemas-microsoft-com:office:office" xmlns:r="http://schemas.openxmlformats.org/officeDocument/2006/relationships" xmlns:m="http://schemas.openxmlformats.org/officeDocument/2006/math" xmlns:v="urn:schemas-microsoft-com:vml" xmlns:wp14="http://schemas.microsoft.com/office/word/2010/wordprocessingDrawing" xmlns:wp="http://schemas.openxmlformats.org/drawingml/2006/wordprocessingDrawing" xmlns:w10="urn:schemas-microsoft-com:office:word" xmlns:w="http://schemas.openxmlformats.org/wordprocessingml/2006/main" xmlns:w14="http://schemas.microsoft.com/office/word/2010/wordml" xmlns:w15="http://schemas.microsoft.com/office/word/2012/wordml" xmlns:w16se="http://schemas.microsoft.com/office/word/2015/wordml/symex" xmlns:wpg="http://schemas.microsoft.com/office/word/2010/wordprocessingGroup" xmlns:wpi="http://schemas.microsoft.com/office/word/2010/wordprocessingInk" xmlns:wne="http://schemas.microsoft.com/office/word/2006/wordml" xmlns:wps="http://schemas.microsoft.com/office/word/2010/wordprocessingShape" mc:Ignorable="w14 w15 w16se wp14">
+<w:document xmlns:wpc="http://schemas.microsoft.com/office/word/2010/wordprocessingCanvas" xmlns:mc="http://schemas.openxmlformats.org/markup-compatibility/2006" xmlns:o="urn:schemas-microsoft-com:office:office" xmlns:r="http://schemas.openxmlformats.org/officeDocument/2006/relationships" xmlns:m="http://schemas.openxmlformats.org/officeDocument/2006/math" xmlns:v="urn:schemas-microsoft-com:vml" xmlns:wp14="http://schemas.microsoft.com/office/word/2010/wordprocessingDrawing" xmlns:wp="http://schemas.openxmlformats.org/drawingml/2006/wordprocessingDrawing" xmlns:w10="urn:schemas-microsoft-com:office:word" xmlns:w="http://schemas.openxmlformats.org/wordprocessingml/2006/main" xmlns:w14="http://schemas.microsoft.com/office/word/2010/wordml" xmlns:w15="http://schemas.microsoft.com/office/word/2012/wordml" xmlns:wpg="http://schemas.microsoft.com/office/word/2010/wordprocessingGroup" xmlns:wpi="http://schemas.microsoft.com/office/word/2010/wordprocessingInk" xmlns:wne="http://schemas.microsoft.com/office/word/2006/wordml" xmlns:wps="http://schemas.microsoft.com/office/word/2010/wordprocessingShape" mc:Ignorable="w14 w15 wp14">
   <w:body>
     <w:p>
       <w:pPr>
@@ -746,7 +746,31 @@
           <w:b/>
           <w:sz w:val="24"/>
         </w:rPr>
-        <w:t>Алгоритм:</w:t>
+        <w:t>Неформальное описание основного ал</w:t>
+      </w:r>
+      <w:r>
+        <w:rPr>
+          <w:rFonts w:ascii="Times New Roman" w:hAnsi="Times New Roman" w:cs="Times New Roman"/>
+          <w:b/>
+          <w:sz w:val="24"/>
+        </w:rPr>
+        <w:t>горитм</w:t>
+      </w:r>
+      <w:r>
+        <w:rPr>
+          <w:rFonts w:ascii="Times New Roman" w:hAnsi="Times New Roman" w:cs="Times New Roman"/>
+          <w:b/>
+          <w:sz w:val="24"/>
+        </w:rPr>
+        <w:t>а программы</w:t>
+      </w:r>
+      <w:r>
+        <w:rPr>
+          <w:rFonts w:ascii="Times New Roman" w:hAnsi="Times New Roman" w:cs="Times New Roman"/>
+          <w:b/>
+          <w:sz w:val="24"/>
+        </w:rPr>
+        <w:t>:</w:t>
       </w:r>
     </w:p>
     <w:p>
@@ -808,7 +832,7 @@
           <w:rFonts w:ascii="Times New Roman" w:hAnsi="Times New Roman" w:cs="Times New Roman"/>
           <w:sz w:val="24"/>
         </w:rPr>
-        <w:t>Вычисляются таблицы истинностей для обеих переданных входных строк</w:t>
+        <w:t>Если хотя бы одна из переданных строк не является формулой сокращённого языка логики высказываний, алгоритм завершает работу со значением «логическая ложь»</w:t>
       </w:r>
     </w:p>
     <w:p>
@@ -828,7 +852,7 @@
           <w:rFonts w:ascii="Times New Roman" w:hAnsi="Times New Roman" w:cs="Times New Roman"/>
           <w:sz w:val="24"/>
         </w:rPr>
-        <w:t>Производится проверка: одинаковое ли количество уникальных атомарных формул в первой и во второй переданных строках? Если нет, алгоритм завершает работу с выходным значением «логическая ложь»</w:t>
+        <w:t>Вычисляется общее количество уникальных атомарных формул для переданных строк</w:t>
       </w:r>
     </w:p>
     <w:p>
@@ -847,8 +871,9 @@
         <w:rPr>
           <w:rFonts w:ascii="Times New Roman" w:hAnsi="Times New Roman" w:cs="Times New Roman"/>
           <w:sz w:val="24"/>
-        </w:rPr>
-        <w:t>Производится проверка: одинаковы ли уникальные атомарные формулы как таковые, иначе говоря, равны ли между собой множества атомарных формул в первой и во второй переданных строках? Если нет, алгоритм завершает работу с выходным значением «логическая ложь»</w:t>
+          <w:lang w:val="en-GB"/>
+        </w:rPr>
+        <w:t>currLeftBound = 0</w:t>
       </w:r>
     </w:p>
     <w:p>
@@ -867,8 +892,9 @@
         <w:rPr>
           <w:rFonts w:ascii="Times New Roman" w:hAnsi="Times New Roman" w:cs="Times New Roman"/>
           <w:sz w:val="24"/>
-        </w:rPr>
-        <w:t>Производится проверка: одинаковы ли выходные значения формул при одинаковых значениях атомарных формул? Если нет, алгоритм завершает работу с выходным значением «логическая ложь»</w:t>
+          <w:lang w:val="en-GB"/>
+        </w:rPr>
+        <w:t>currRightBound = currLeftBound + inputsIntervalByDefault</w:t>
       </w:r>
     </w:p>
     <w:p>
@@ -888,94 +914,40 @@
           <w:rFonts w:ascii="Times New Roman" w:hAnsi="Times New Roman" w:cs="Times New Roman"/>
           <w:sz w:val="24"/>
         </w:rPr>
-        <w:t>Алгоритм завершает работу с выходным значением «логическая истина»</w:t>
-      </w:r>
-    </w:p>
-    <w:p>
-      <w:pPr>
-        <w:ind w:left="360" w:firstLine="348"/>
-        <w:rPr>
-          <w:rFonts w:ascii="Times New Roman" w:hAnsi="Times New Roman" w:cs="Times New Roman"/>
-          <w:b/>
-          <w:sz w:val="24"/>
-        </w:rPr>
-      </w:pPr>
-    </w:p>
-    <w:p>
-      <w:pPr>
-        <w:ind w:left="360" w:firstLine="348"/>
-        <w:rPr>
-          <w:rFonts w:ascii="Times New Roman" w:hAnsi="Times New Roman" w:cs="Times New Roman"/>
-          <w:b/>
-          <w:sz w:val="24"/>
-        </w:rPr>
-      </w:pPr>
-    </w:p>
-    <w:p>
-      <w:pPr>
-        <w:ind w:left="360" w:firstLine="348"/>
-        <w:rPr>
-          <w:rFonts w:ascii="Times New Roman" w:hAnsi="Times New Roman" w:cs="Times New Roman"/>
-          <w:b/>
-          <w:sz w:val="24"/>
-        </w:rPr>
-      </w:pPr>
-    </w:p>
-    <w:p>
-      <w:pPr>
-        <w:ind w:left="360" w:firstLine="348"/>
-        <w:rPr>
-          <w:rFonts w:ascii="Times New Roman" w:hAnsi="Times New Roman" w:cs="Times New Roman"/>
-          <w:b/>
-          <w:sz w:val="24"/>
-        </w:rPr>
-      </w:pPr>
-      <w:r>
-        <w:rPr>
-          <w:rFonts w:ascii="Times New Roman" w:hAnsi="Times New Roman" w:cs="Times New Roman"/>
-          <w:b/>
-          <w:sz w:val="24"/>
-        </w:rPr>
-        <w:lastRenderedPageBreak/>
-        <w:t>Блок-схема алгоритма</w:t>
-      </w:r>
-      <w:r>
-        <w:rPr>
-          <w:rFonts w:ascii="Times New Roman" w:hAnsi="Times New Roman" w:cs="Times New Roman"/>
-          <w:b/>
-          <w:sz w:val="24"/>
-        </w:rPr>
-        <w:t>:</w:t>
-      </w:r>
-    </w:p>
-    <w:p>
-      <w:pPr>
-        <w:ind w:firstLine="708"/>
-        <w:rPr>
-          <w:rFonts w:ascii="Times New Roman" w:hAnsi="Times New Roman" w:cs="Times New Roman"/>
-          <w:sz w:val="24"/>
-        </w:rPr>
-      </w:pPr>
-      <w:r>
-        <w:rPr>
-          <w:rFonts w:ascii="Times New Roman" w:hAnsi="Times New Roman" w:cs="Times New Roman"/>
-          <w:b/>
-          <w:sz w:val="24"/>
-        </w:rPr>
-        <w:t>Интернет-ссылки на</w:t>
-      </w:r>
-      <w:r>
-        <w:rPr>
-          <w:rFonts w:ascii="Times New Roman" w:hAnsi="Times New Roman" w:cs="Times New Roman"/>
-          <w:b/>
-          <w:sz w:val="24"/>
-        </w:rPr>
-        <w:t xml:space="preserve"> блок-схемы вспомогательных алгоритмов</w:t>
-      </w:r>
-      <w:r>
-        <w:rPr>
-          <w:rFonts w:ascii="Times New Roman" w:hAnsi="Times New Roman" w:cs="Times New Roman"/>
-          <w:b/>
+        <w:t>Вычисляется «срез» таблицы истинности, заключённый между столбцами</w:t>
+      </w:r>
+      <w:r>
+        <w:rPr>
+          <w:rFonts w:ascii="Times New Roman" w:hAnsi="Times New Roman" w:cs="Times New Roman"/>
+          <w:sz w:val="24"/>
+        </w:rPr>
+        <w:t xml:space="preserve"> таблицы истинности</w:t>
+      </w:r>
+      <w:r>
+        <w:rPr>
+          <w:rFonts w:ascii="Times New Roman" w:hAnsi="Times New Roman" w:cs="Times New Roman"/>
+          <w:sz w:val="24"/>
+        </w:rPr>
+        <w:t xml:space="preserve"> с порядковыми </w:t>
+      </w:r>
+      <w:r>
+        <w:rPr>
+          <w:rFonts w:ascii="Times New Roman" w:hAnsi="Times New Roman" w:cs="Times New Roman"/>
+          <w:sz w:val="24"/>
+        </w:rPr>
+        <w:t xml:space="preserve">номерами </w:t>
+      </w:r>
+      <w:r>
+        <w:rPr>
+          <w:rFonts w:ascii="Times New Roman" w:hAnsi="Times New Roman" w:cs="Times New Roman"/>
+          <w:sz w:val="24"/>
+          <w:lang w:val="en-GB"/>
+        </w:rPr>
+        <w:t>currLeftBound</w:t>
+      </w:r>
+      <w:r>
+        <w:rPr>
+          <w:rFonts w:ascii="Times New Roman" w:hAnsi="Times New Roman" w:cs="Times New Roman"/>
           <w:sz w:val="24"/>
         </w:rPr>
         <w:t xml:space="preserve"> </w:t>
@@ -985,43 +957,15 @@
           <w:rFonts w:ascii="Times New Roman" w:hAnsi="Times New Roman" w:cs="Times New Roman"/>
           <w:sz w:val="24"/>
         </w:rPr>
-        <w:t xml:space="preserve">(в скобках указаны идентификаторы, которые имеют данные алгоритмы при их использовании в </w:t>
-      </w:r>
-      <w:r>
-        <w:rPr>
-          <w:rFonts w:ascii="Times New Roman" w:hAnsi="Times New Roman" w:cs="Times New Roman"/>
-          <w:sz w:val="24"/>
-        </w:rPr>
-        <w:t>блок-</w:t>
-      </w:r>
-      <w:r>
-        <w:rPr>
-          <w:rFonts w:ascii="Times New Roman" w:hAnsi="Times New Roman" w:cs="Times New Roman"/>
-          <w:sz w:val="24"/>
-        </w:rPr>
-        <w:t>схемах других алгоритмов</w:t>
-      </w:r>
-      <w:r>
-        <w:rPr>
-          <w:rFonts w:ascii="Times New Roman" w:hAnsi="Times New Roman" w:cs="Times New Roman"/>
-          <w:sz w:val="24"/>
-        </w:rPr>
-        <w:t>; блок-схемы алгоритмов, описанные в отчёте по первой лабораторной работе по дисциплине, опущены</w:t>
-      </w:r>
-      <w:r>
-        <w:rPr>
-          <w:rFonts w:ascii="Times New Roman" w:hAnsi="Times New Roman" w:cs="Times New Roman"/>
-          <w:sz w:val="24"/>
-        </w:rPr>
-        <w:t>)</w:t>
-      </w:r>
-      <w:r>
-        <w:rPr>
-          <w:rFonts w:ascii="Times New Roman" w:hAnsi="Times New Roman" w:cs="Times New Roman"/>
-          <w:b/>
-          <w:sz w:val="24"/>
-        </w:rPr>
-        <w:t>:</w:t>
+        <w:t xml:space="preserve">и </w:t>
+      </w:r>
+      <w:r>
+        <w:rPr>
+          <w:rFonts w:ascii="Times New Roman" w:hAnsi="Times New Roman" w:cs="Times New Roman"/>
+          <w:sz w:val="24"/>
+          <w:lang w:val="en-GB"/>
+        </w:rPr>
+        <w:t>currRightBound</w:t>
       </w:r>
     </w:p>
     <w:p>
@@ -1029,7 +973,7 @@
         <w:pStyle w:val="a3"/>
         <w:numPr>
           <w:ilvl w:val="0"/>
-          <w:numId w:val="5"/>
+          <w:numId w:val="6"/>
         </w:numPr>
         <w:rPr>
           <w:rFonts w:ascii="Times New Roman" w:hAnsi="Times New Roman" w:cs="Times New Roman"/>
@@ -1041,40 +985,7 @@
           <w:rFonts w:ascii="Times New Roman" w:hAnsi="Times New Roman" w:cs="Times New Roman"/>
           <w:sz w:val="24"/>
         </w:rPr>
-        <w:t xml:space="preserve">Алгоритм получения двоичного представления десятичного числа с заданным количеством разрядов в виде массива нулей и единиц </w:t>
-      </w:r>
-      <w:r>
-        <w:rPr>
-          <w:rFonts w:ascii="Times New Roman" w:hAnsi="Times New Roman" w:cs="Times New Roman"/>
-          <w:sz w:val="24"/>
-        </w:rPr>
-        <w:t>(</w:t>
-      </w:r>
-      <w:proofErr w:type="spellStart"/>
-      <w:proofErr w:type="gramStart"/>
-      <w:r>
-        <w:rPr>
-          <w:rFonts w:ascii="Times New Roman" w:hAnsi="Times New Roman" w:cs="Times New Roman"/>
-          <w:sz w:val="24"/>
-          <w:lang w:val="en-US"/>
-        </w:rPr>
-        <w:t>getBinaryNumberArrayRepresentation</w:t>
-      </w:r>
-      <w:proofErr w:type="spellEnd"/>
-      <w:r>
-        <w:rPr>
-          <w:rFonts w:ascii="Times New Roman" w:hAnsi="Times New Roman" w:cs="Times New Roman"/>
-          <w:sz w:val="24"/>
-        </w:rPr>
-        <w:t>(</w:t>
-      </w:r>
-      <w:proofErr w:type="gramEnd"/>
-      <w:r>
-        <w:rPr>
-          <w:rFonts w:ascii="Times New Roman" w:hAnsi="Times New Roman" w:cs="Times New Roman"/>
-          <w:sz w:val="24"/>
-        </w:rPr>
-        <w:t>))</w:t>
+        <w:t>Производится «постолбцовое» сравнение текущих «срезов» таблиц истинности. Если столбцы хотя бы одной сравниваемой пары не равны между собой, алгоритм завершает работу со значением «логическая ложь»</w:t>
       </w:r>
     </w:p>
     <w:p>
@@ -1082,7 +993,7 @@
         <w:pStyle w:val="a3"/>
         <w:numPr>
           <w:ilvl w:val="0"/>
-          <w:numId w:val="5"/>
+          <w:numId w:val="6"/>
         </w:numPr>
         <w:rPr>
           <w:rFonts w:ascii="Times New Roman" w:hAnsi="Times New Roman" w:cs="Times New Roman"/>
@@ -1093,41 +1004,9 @@
         <w:rPr>
           <w:rFonts w:ascii="Times New Roman" w:hAnsi="Times New Roman" w:cs="Times New Roman"/>
           <w:sz w:val="24"/>
-        </w:rPr>
-        <w:t xml:space="preserve">Алгоритм получения всех возможных комбинаций значений атомарных формул </w:t>
-      </w:r>
-      <w:r>
-        <w:rPr>
-          <w:rFonts w:ascii="Times New Roman" w:hAnsi="Times New Roman" w:cs="Times New Roman"/>
-          <w:sz w:val="24"/>
-        </w:rPr>
-        <w:t>(</w:t>
-      </w:r>
-      <w:proofErr w:type="spellStart"/>
-      <w:proofErr w:type="gramStart"/>
-      <w:r>
-        <w:rPr>
-          <w:rFonts w:ascii="Times New Roman" w:hAnsi="Times New Roman" w:cs="Times New Roman"/>
-          <w:sz w:val="24"/>
-          <w:lang w:val="en-US"/>
-        </w:rPr>
-        <w:t>getAllPossibleBinaryInputs</w:t>
-      </w:r>
-      <w:proofErr w:type="spellEnd"/>
-      <w:r>
-        <w:rPr>
-          <w:rFonts w:ascii="Times New Roman" w:hAnsi="Times New Roman" w:cs="Times New Roman"/>
-          <w:sz w:val="24"/>
-        </w:rPr>
-        <w:t>(</w:t>
-      </w:r>
-      <w:proofErr w:type="gramEnd"/>
-      <w:r>
-        <w:rPr>
-          <w:rFonts w:ascii="Times New Roman" w:hAnsi="Times New Roman" w:cs="Times New Roman"/>
-          <w:sz w:val="24"/>
-        </w:rPr>
-        <w:t>))</w:t>
+          <w:lang w:val="en-GB"/>
+        </w:rPr>
+        <w:t>currLeftBound = currLeftBound + inputsIntervalByDefault</w:t>
       </w:r>
     </w:p>
     <w:p>
@@ -1135,7 +1014,7 @@
         <w:pStyle w:val="a3"/>
         <w:numPr>
           <w:ilvl w:val="0"/>
-          <w:numId w:val="5"/>
+          <w:numId w:val="6"/>
         </w:numPr>
         <w:rPr>
           <w:rFonts w:ascii="Times New Roman" w:hAnsi="Times New Roman" w:cs="Times New Roman"/>
@@ -1147,40 +1026,29 @@
           <w:rFonts w:ascii="Times New Roman" w:hAnsi="Times New Roman" w:cs="Times New Roman"/>
           <w:sz w:val="24"/>
         </w:rPr>
-        <w:t xml:space="preserve">Алгоритм получения таблицы истинности формулы сокращённого языка логики высказываний </w:t>
-      </w:r>
-      <w:r>
-        <w:rPr>
-          <w:rFonts w:ascii="Times New Roman" w:hAnsi="Times New Roman" w:cs="Times New Roman"/>
-          <w:sz w:val="24"/>
-        </w:rPr>
-        <w:t>(</w:t>
-      </w:r>
-      <w:proofErr w:type="spellStart"/>
-      <w:proofErr w:type="gramStart"/>
-      <w:r>
-        <w:rPr>
-          <w:rFonts w:ascii="Times New Roman" w:hAnsi="Times New Roman" w:cs="Times New Roman"/>
-          <w:sz w:val="24"/>
-          <w:lang w:val="en-US"/>
-        </w:rPr>
-        <w:t>getTruthTable</w:t>
-      </w:r>
-      <w:proofErr w:type="spellEnd"/>
-      <w:r>
-        <w:rPr>
-          <w:rFonts w:ascii="Times New Roman" w:hAnsi="Times New Roman" w:cs="Times New Roman"/>
-          <w:sz w:val="24"/>
-        </w:rPr>
-        <w:t>(</w:t>
-      </w:r>
-      <w:proofErr w:type="gramEnd"/>
-      <w:r>
-        <w:rPr>
-          <w:rFonts w:ascii="Times New Roman" w:hAnsi="Times New Roman" w:cs="Times New Roman"/>
-          <w:sz w:val="24"/>
-        </w:rPr>
-        <w:t>))</w:t>
+        <w:t xml:space="preserve">Если </w:t>
+      </w:r>
+      <w:r>
+        <w:rPr>
+          <w:rFonts w:ascii="Times New Roman" w:hAnsi="Times New Roman" w:cs="Times New Roman"/>
+          <w:sz w:val="24"/>
+          <w:lang w:val="en-GB"/>
+        </w:rPr>
+        <w:t>currLeftBound</w:t>
+      </w:r>
+      <w:r>
+        <w:rPr>
+          <w:rFonts w:ascii="Times New Roman" w:hAnsi="Times New Roman" w:cs="Times New Roman"/>
+          <w:sz w:val="24"/>
+        </w:rPr>
+        <w:t xml:space="preserve"> </w:t>
+      </w:r>
+      <w:r>
+        <w:rPr>
+          <w:rFonts w:ascii="Times New Roman" w:hAnsi="Times New Roman" w:cs="Times New Roman"/>
+          <w:sz w:val="24"/>
+        </w:rPr>
+        <w:t>больше общего количества уникальных атомарных формул в переданных строках, алгоритм завершает работу со значением «логическая истина»</w:t>
       </w:r>
     </w:p>
     <w:p>
@@ -1188,7 +1056,7 @@
         <w:pStyle w:val="a3"/>
         <w:numPr>
           <w:ilvl w:val="0"/>
-          <w:numId w:val="5"/>
+          <w:numId w:val="6"/>
         </w:numPr>
         <w:rPr>
           <w:rFonts w:ascii="Times New Roman" w:hAnsi="Times New Roman" w:cs="Times New Roman"/>
@@ -1200,85 +1068,998 @@
           <w:rFonts w:ascii="Times New Roman" w:hAnsi="Times New Roman" w:cs="Times New Roman"/>
           <w:sz w:val="24"/>
         </w:rPr>
-        <w:t xml:space="preserve">Алгоритм высчитывания значения формулы сокращённого языка логики высказываний </w:t>
-      </w:r>
-      <w:r>
-        <w:rPr>
-          <w:rFonts w:ascii="Times New Roman" w:hAnsi="Times New Roman" w:cs="Times New Roman"/>
-          <w:sz w:val="24"/>
-        </w:rPr>
-        <w:t>(</w:t>
-      </w:r>
-      <w:proofErr w:type="gramStart"/>
-      <w:r>
-        <w:rPr>
-          <w:rFonts w:ascii="Times New Roman" w:hAnsi="Times New Roman" w:cs="Times New Roman"/>
-          <w:sz w:val="24"/>
-          <w:lang w:val="en-US"/>
-        </w:rPr>
-        <w:t>calculate</w:t>
-      </w:r>
-      <w:r>
-        <w:rPr>
-          <w:rFonts w:ascii="Times New Roman" w:hAnsi="Times New Roman" w:cs="Times New Roman"/>
-          <w:sz w:val="24"/>
-        </w:rPr>
-        <w:t>(</w:t>
-      </w:r>
-      <w:proofErr w:type="gramEnd"/>
-      <w:r>
-        <w:rPr>
-          <w:rFonts w:ascii="Times New Roman" w:hAnsi="Times New Roman" w:cs="Times New Roman"/>
-          <w:sz w:val="24"/>
-        </w:rPr>
-        <w:t>))</w:t>
-      </w:r>
-    </w:p>
-    <w:p>
-      <w:pPr>
+        <w:t>Алгоритм переходит к пункту 5</w:t>
+      </w:r>
+    </w:p>
+    <w:p>
+      <w:pPr>
+        <w:ind w:left="360" w:firstLine="348"/>
+        <w:rPr>
+          <w:rFonts w:ascii="Times New Roman" w:hAnsi="Times New Roman" w:cs="Times New Roman"/>
+          <w:b/>
+          <w:sz w:val="24"/>
+        </w:rPr>
+      </w:pPr>
+    </w:p>
+    <w:p>
+      <w:pPr>
+        <w:ind w:left="360" w:firstLine="348"/>
+        <w:rPr>
+          <w:rFonts w:ascii="Times New Roman" w:hAnsi="Times New Roman" w:cs="Times New Roman"/>
+          <w:b/>
+          <w:sz w:val="24"/>
+        </w:rPr>
+      </w:pPr>
+      <w:r>
+        <w:rPr>
+          <w:rFonts w:ascii="Times New Roman" w:hAnsi="Times New Roman" w:cs="Times New Roman"/>
+          <w:b/>
+          <w:sz w:val="24"/>
+        </w:rPr>
+        <w:lastRenderedPageBreak/>
+        <w:t>Блок-схемы алгоритмов</w:t>
+      </w:r>
+      <w:r>
+        <w:rPr>
+          <w:rFonts w:ascii="Times New Roman" w:hAnsi="Times New Roman" w:cs="Times New Roman"/>
+          <w:b/>
+          <w:sz w:val="24"/>
+        </w:rPr>
+        <w:t>:</w:t>
+      </w:r>
+    </w:p>
+    <w:p>
+      <w:pPr>
+        <w:keepNext/>
+        <w:ind w:left="360" w:firstLine="348"/>
+        <w:rPr>
+          <w:lang w:val="en-GB"/>
+        </w:rPr>
+      </w:pPr>
+      <w:r>
+        <w:rPr>
+          <w:rFonts w:ascii="Times New Roman" w:hAnsi="Times New Roman" w:cs="Times New Roman"/>
+          <w:b/>
+          <w:noProof/>
+          <w:sz w:val="24"/>
+          <w:lang w:eastAsia="ru-RU"/>
+        </w:rPr>
+        <w:drawing>
+          <wp:inline distT="0" distB="0" distL="0" distR="0" wp14:anchorId="392BED06" wp14:editId="6530CFCD">
+            <wp:extent cx="4411980" cy="8658225"/>
+            <wp:effectExtent l="0" t="0" r="7620" b="9525"/>
+            <wp:docPr id="2" name="Рисунок 2"/>
+            <wp:cNvGraphicFramePr>
+              <a:graphicFrameLocks xmlns:a="http://schemas.openxmlformats.org/drawingml/2006/main" noChangeAspect="1"/>
+            </wp:cNvGraphicFramePr>
+            <a:graphic xmlns:a="http://schemas.openxmlformats.org/drawingml/2006/main">
+              <a:graphicData uri="http://schemas.openxmlformats.org/drawingml/2006/picture">
+                <pic:pic xmlns:pic="http://schemas.openxmlformats.org/drawingml/2006/picture">
+                  <pic:nvPicPr>
+                    <pic:cNvPr id="2" name="lois2-1 (1).png"/>
+                    <pic:cNvPicPr/>
+                  </pic:nvPicPr>
+                  <pic:blipFill>
+                    <a:blip r:embed="rId5">
+                      <a:extLst>
+                        <a:ext uri="{28A0092B-C50C-407E-A947-70E740481C1C}">
+                          <a14:useLocalDpi xmlns:a14="http://schemas.microsoft.com/office/drawing/2010/main" val="0"/>
+                        </a:ext>
+                      </a:extLst>
+                    </a:blip>
+                    <a:stretch>
+                      <a:fillRect/>
+                    </a:stretch>
+                  </pic:blipFill>
+                  <pic:spPr>
+                    <a:xfrm>
+                      <a:off x="0" y="0"/>
+                      <a:ext cx="4411980" cy="8658225"/>
+                    </a:xfrm>
+                    <a:prstGeom prst="rect">
+                      <a:avLst/>
+                    </a:prstGeom>
+                  </pic:spPr>
+                </pic:pic>
+              </a:graphicData>
+            </a:graphic>
+          </wp:inline>
+        </w:drawing>
+      </w:r>
+    </w:p>
+    <w:p>
+      <w:pPr>
+        <w:pStyle w:val="a6"/>
+        <w:jc w:val="center"/>
+        <w:rPr>
+          <w:rFonts w:ascii="Times New Roman" w:hAnsi="Times New Roman" w:cs="Times New Roman"/>
+          <w:b/>
+          <w:sz w:val="24"/>
+        </w:rPr>
+      </w:pPr>
+      <w:r>
+        <w:t xml:space="preserve">Рисунок </w:t>
+      </w:r>
+      <w:fldSimple w:instr=" SEQ Рисунок \* ARABIC ">
+        <w:r>
+          <w:rPr>
+            <w:noProof/>
+          </w:rPr>
+          <w:t>1</w:t>
+        </w:r>
+      </w:fldSimple>
+      <w:r>
+        <w:t>. Блок-схема алгоритма проверки равносильности двух формул</w:t>
+      </w:r>
+    </w:p>
+    <w:p>
+      <w:pPr>
+        <w:keepNext/>
         <w:ind w:firstLine="708"/>
       </w:pPr>
       <w:r>
         <w:rPr>
           <w:rFonts w:ascii="Times New Roman" w:hAnsi="Times New Roman" w:cs="Times New Roman"/>
           <w:b/>
-          <w:sz w:val="24"/>
-        </w:rPr>
+          <w:noProof/>
+          <w:sz w:val="24"/>
+          <w:lang w:eastAsia="ru-RU"/>
+        </w:rPr>
+        <w:lastRenderedPageBreak/>
+        <w:drawing>
+          <wp:inline distT="0" distB="0" distL="0" distR="0" wp14:anchorId="2BBA571F" wp14:editId="26AD04E6">
+            <wp:extent cx="5638800" cy="3074670"/>
+            <wp:effectExtent l="0" t="0" r="0" b="0"/>
+            <wp:docPr id="3" name="Рисунок 3"/>
+            <wp:cNvGraphicFramePr>
+              <a:graphicFrameLocks xmlns:a="http://schemas.openxmlformats.org/drawingml/2006/main" noChangeAspect="1"/>
+            </wp:cNvGraphicFramePr>
+            <a:graphic xmlns:a="http://schemas.openxmlformats.org/drawingml/2006/main">
+              <a:graphicData uri="http://schemas.openxmlformats.org/drawingml/2006/picture">
+                <pic:pic xmlns:pic="http://schemas.openxmlformats.org/drawingml/2006/picture">
+                  <pic:nvPicPr>
+                    <pic:cNvPr id="3" name="lois2-2.png"/>
+                    <pic:cNvPicPr/>
+                  </pic:nvPicPr>
+                  <pic:blipFill>
+                    <a:blip r:embed="rId6">
+                      <a:extLst>
+                        <a:ext uri="{28A0092B-C50C-407E-A947-70E740481C1C}">
+                          <a14:useLocalDpi xmlns:a14="http://schemas.microsoft.com/office/drawing/2010/main" val="0"/>
+                        </a:ext>
+                      </a:extLst>
+                    </a:blip>
+                    <a:stretch>
+                      <a:fillRect/>
+                    </a:stretch>
+                  </pic:blipFill>
+                  <pic:spPr>
+                    <a:xfrm>
+                      <a:off x="0" y="0"/>
+                      <a:ext cx="5638800" cy="3074670"/>
+                    </a:xfrm>
+                    <a:prstGeom prst="rect">
+                      <a:avLst/>
+                    </a:prstGeom>
+                  </pic:spPr>
+                </pic:pic>
+              </a:graphicData>
+            </a:graphic>
+          </wp:inline>
+        </w:drawing>
+      </w:r>
+    </w:p>
+    <w:p>
+      <w:pPr>
+        <w:pStyle w:val="a6"/>
+        <w:jc w:val="center"/>
+      </w:pPr>
+      <w:r>
+        <w:t xml:space="preserve">Рисунок </w:t>
+      </w:r>
+      <w:fldSimple w:instr=" SEQ Рисунок \* ARABIC ">
+        <w:r>
+          <w:rPr>
+            <w:noProof/>
+          </w:rPr>
+          <w:t>2</w:t>
+        </w:r>
+      </w:fldSimple>
+      <w:r>
+        <w:t>. Блок-схема алгоритма получения совмещённых таблиц истинности</w:t>
+      </w:r>
+    </w:p>
+    <w:p/>
+    <w:p>
+      <w:pPr>
+        <w:keepNext/>
+      </w:pPr>
+      <w:r>
+        <w:rPr>
+          <w:rFonts w:ascii="Times New Roman" w:hAnsi="Times New Roman" w:cs="Times New Roman"/>
+          <w:b/>
+          <w:noProof/>
+          <w:sz w:val="24"/>
+          <w:lang w:eastAsia="ru-RU"/>
+        </w:rPr>
+        <w:drawing>
+          <wp:inline distT="0" distB="0" distL="0" distR="0" wp14:anchorId="52880864" wp14:editId="47B6B88C">
+            <wp:extent cx="5940425" cy="4784725"/>
+            <wp:effectExtent l="0" t="0" r="3175" b="0"/>
+            <wp:docPr id="4" name="Рисунок 4"/>
+            <wp:cNvGraphicFramePr>
+              <a:graphicFrameLocks xmlns:a="http://schemas.openxmlformats.org/drawingml/2006/main" noChangeAspect="1"/>
+            </wp:cNvGraphicFramePr>
+            <a:graphic xmlns:a="http://schemas.openxmlformats.org/drawingml/2006/main">
+              <a:graphicData uri="http://schemas.openxmlformats.org/drawingml/2006/picture">
+                <pic:pic xmlns:pic="http://schemas.openxmlformats.org/drawingml/2006/picture">
+                  <pic:nvPicPr>
+                    <pic:cNvPr id="4" name="lois2-3.png"/>
+                    <pic:cNvPicPr/>
+                  </pic:nvPicPr>
+                  <pic:blipFill>
+                    <a:blip r:embed="rId7">
+                      <a:extLst>
+                        <a:ext uri="{28A0092B-C50C-407E-A947-70E740481C1C}">
+                          <a14:useLocalDpi xmlns:a14="http://schemas.microsoft.com/office/drawing/2010/main" val="0"/>
+                        </a:ext>
+                      </a:extLst>
+                    </a:blip>
+                    <a:stretch>
+                      <a:fillRect/>
+                    </a:stretch>
+                  </pic:blipFill>
+                  <pic:spPr>
+                    <a:xfrm>
+                      <a:off x="0" y="0"/>
+                      <a:ext cx="5940425" cy="4784725"/>
+                    </a:xfrm>
+                    <a:prstGeom prst="rect">
+                      <a:avLst/>
+                    </a:prstGeom>
+                  </pic:spPr>
+                </pic:pic>
+              </a:graphicData>
+            </a:graphic>
+          </wp:inline>
+        </w:drawing>
+      </w:r>
+    </w:p>
+    <w:p>
+      <w:pPr>
+        <w:pStyle w:val="a6"/>
+        <w:jc w:val="center"/>
+        <w:rPr>
+          <w:rFonts w:ascii="Times New Roman" w:hAnsi="Times New Roman" w:cs="Times New Roman"/>
+          <w:b/>
+          <w:sz w:val="24"/>
+        </w:rPr>
+      </w:pPr>
+      <w:r>
+        <w:t xml:space="preserve">Рисунок </w:t>
+      </w:r>
+      <w:fldSimple w:instr=" SEQ Рисунок \* ARABIC ">
+        <w:r>
+          <w:rPr>
+            <w:noProof/>
+          </w:rPr>
+          <w:t>3</w:t>
+        </w:r>
+      </w:fldSimple>
+      <w:r>
+        <w:t>. Блок-схема алгоритма получения таблицы истинности</w:t>
+      </w:r>
+    </w:p>
+    <w:p>
+      <w:pPr>
+        <w:ind w:firstLine="708"/>
+        <w:rPr>
+          <w:rFonts w:ascii="Times New Roman" w:hAnsi="Times New Roman" w:cs="Times New Roman"/>
+          <w:b/>
+          <w:sz w:val="24"/>
+        </w:rPr>
+      </w:pPr>
+    </w:p>
+    <w:p>
+      <w:pPr>
+        <w:keepNext/>
+        <w:ind w:firstLine="708"/>
+        <w:jc w:val="center"/>
+      </w:pPr>
+      <w:r>
+        <w:rPr>
+          <w:rFonts w:ascii="Times New Roman" w:hAnsi="Times New Roman" w:cs="Times New Roman"/>
+          <w:b/>
+          <w:noProof/>
+          <w:sz w:val="24"/>
+          <w:lang w:eastAsia="ru-RU"/>
+        </w:rPr>
+        <w:lastRenderedPageBreak/>
+        <w:drawing>
+          <wp:inline distT="0" distB="0" distL="0" distR="0" wp14:anchorId="03887DC0" wp14:editId="264CE959">
+            <wp:extent cx="3086100" cy="3638550"/>
+            <wp:effectExtent l="0" t="0" r="0" b="0"/>
+            <wp:docPr id="5" name="Рисунок 5"/>
+            <wp:cNvGraphicFramePr>
+              <a:graphicFrameLocks xmlns:a="http://schemas.openxmlformats.org/drawingml/2006/main" noChangeAspect="1"/>
+            </wp:cNvGraphicFramePr>
+            <a:graphic xmlns:a="http://schemas.openxmlformats.org/drawingml/2006/main">
+              <a:graphicData uri="http://schemas.openxmlformats.org/drawingml/2006/picture">
+                <pic:pic xmlns:pic="http://schemas.openxmlformats.org/drawingml/2006/picture">
+                  <pic:nvPicPr>
+                    <pic:cNvPr id="5" name="lois2-4.png"/>
+                    <pic:cNvPicPr/>
+                  </pic:nvPicPr>
+                  <pic:blipFill>
+                    <a:blip r:embed="rId8">
+                      <a:extLst>
+                        <a:ext uri="{28A0092B-C50C-407E-A947-70E740481C1C}">
+                          <a14:useLocalDpi xmlns:a14="http://schemas.microsoft.com/office/drawing/2010/main" val="0"/>
+                        </a:ext>
+                      </a:extLst>
+                    </a:blip>
+                    <a:stretch>
+                      <a:fillRect/>
+                    </a:stretch>
+                  </pic:blipFill>
+                  <pic:spPr>
+                    <a:xfrm>
+                      <a:off x="0" y="0"/>
+                      <a:ext cx="3086100" cy="3638550"/>
+                    </a:xfrm>
+                    <a:prstGeom prst="rect">
+                      <a:avLst/>
+                    </a:prstGeom>
+                  </pic:spPr>
+                </pic:pic>
+              </a:graphicData>
+            </a:graphic>
+          </wp:inline>
+        </w:drawing>
+      </w:r>
+    </w:p>
+    <w:p>
+      <w:pPr>
+        <w:pStyle w:val="a6"/>
+        <w:jc w:val="center"/>
+        <w:rPr>
+          <w:rFonts w:ascii="Times New Roman" w:hAnsi="Times New Roman" w:cs="Times New Roman"/>
+          <w:b/>
+          <w:sz w:val="24"/>
+        </w:rPr>
+      </w:pPr>
+      <w:r>
+        <w:t xml:space="preserve">Рисунок </w:t>
+      </w:r>
+      <w:fldSimple w:instr=" SEQ Рисунок \* ARABIC ">
+        <w:r>
+          <w:rPr>
+            <w:noProof/>
+          </w:rPr>
+          <w:t>4</w:t>
+        </w:r>
+      </w:fldSimple>
+      <w:r>
+        <w:t>. Блок-схема алгоритма получения значения формулы с заданными значениями атомарных формул</w:t>
+      </w:r>
+    </w:p>
+    <w:p>
+      <w:pPr>
+        <w:ind w:firstLine="708"/>
+        <w:rPr>
+          <w:rFonts w:ascii="Times New Roman" w:hAnsi="Times New Roman" w:cs="Times New Roman"/>
+          <w:b/>
+          <w:sz w:val="24"/>
+        </w:rPr>
+      </w:pPr>
+    </w:p>
+    <w:p>
+      <w:pPr>
+        <w:keepNext/>
+        <w:ind w:firstLine="708"/>
+      </w:pPr>
+      <w:r>
+        <w:rPr>
+          <w:rFonts w:ascii="Times New Roman" w:hAnsi="Times New Roman" w:cs="Times New Roman"/>
+          <w:b/>
+          <w:noProof/>
+          <w:sz w:val="24"/>
+          <w:lang w:eastAsia="ru-RU"/>
+        </w:rPr>
+        <w:lastRenderedPageBreak/>
+        <w:drawing>
+          <wp:inline distT="0" distB="0" distL="0" distR="0" wp14:anchorId="7FD953C8" wp14:editId="4F70288D">
+            <wp:extent cx="5572125" cy="6503670"/>
+            <wp:effectExtent l="0" t="0" r="9525" b="0"/>
+            <wp:docPr id="7" name="Рисунок 7"/>
+            <wp:cNvGraphicFramePr>
+              <a:graphicFrameLocks xmlns:a="http://schemas.openxmlformats.org/drawingml/2006/main" noChangeAspect="1"/>
+            </wp:cNvGraphicFramePr>
+            <a:graphic xmlns:a="http://schemas.openxmlformats.org/drawingml/2006/main">
+              <a:graphicData uri="http://schemas.openxmlformats.org/drawingml/2006/picture">
+                <pic:pic xmlns:pic="http://schemas.openxmlformats.org/drawingml/2006/picture">
+                  <pic:nvPicPr>
+                    <pic:cNvPr id="7" name="lois2-4 (1).png"/>
+                    <pic:cNvPicPr/>
+                  </pic:nvPicPr>
+                  <pic:blipFill>
+                    <a:blip r:embed="rId9">
+                      <a:extLst>
+                        <a:ext uri="{28A0092B-C50C-407E-A947-70E740481C1C}">
+                          <a14:useLocalDpi xmlns:a14="http://schemas.microsoft.com/office/drawing/2010/main" val="0"/>
+                        </a:ext>
+                      </a:extLst>
+                    </a:blip>
+                    <a:stretch>
+                      <a:fillRect/>
+                    </a:stretch>
+                  </pic:blipFill>
+                  <pic:spPr>
+                    <a:xfrm>
+                      <a:off x="0" y="0"/>
+                      <a:ext cx="5572125" cy="6503670"/>
+                    </a:xfrm>
+                    <a:prstGeom prst="rect">
+                      <a:avLst/>
+                    </a:prstGeom>
+                  </pic:spPr>
+                </pic:pic>
+              </a:graphicData>
+            </a:graphic>
+          </wp:inline>
+        </w:drawing>
+      </w:r>
+    </w:p>
+    <w:p>
+      <w:pPr>
+        <w:pStyle w:val="a6"/>
+        <w:jc w:val="center"/>
+        <w:rPr>
+          <w:rFonts w:ascii="Times New Roman" w:hAnsi="Times New Roman" w:cs="Times New Roman"/>
+          <w:b/>
+          <w:sz w:val="24"/>
+        </w:rPr>
+      </w:pPr>
+      <w:r>
+        <w:t xml:space="preserve">Рисунок </w:t>
+      </w:r>
+      <w:fldSimple w:instr=" SEQ Рисунок \* ARABIC ">
+        <w:r>
+          <w:rPr>
+            <w:noProof/>
+          </w:rPr>
+          <w:t>5</w:t>
+        </w:r>
+      </w:fldSimple>
+      <w:r>
+        <w:t>. Блок-схема алгоритма вычисления значения формулы</w:t>
+      </w:r>
+    </w:p>
+    <w:p>
+      <w:pPr>
+        <w:ind w:firstLine="708"/>
+        <w:rPr>
+          <w:rFonts w:ascii="Times New Roman" w:hAnsi="Times New Roman" w:cs="Times New Roman"/>
+          <w:b/>
+          <w:sz w:val="24"/>
+        </w:rPr>
+      </w:pPr>
+    </w:p>
+    <w:p>
+      <w:pPr>
+        <w:ind w:firstLine="708"/>
+        <w:rPr>
+          <w:rFonts w:ascii="Times New Roman" w:hAnsi="Times New Roman" w:cs="Times New Roman"/>
+          <w:b/>
+          <w:sz w:val="24"/>
+        </w:rPr>
+      </w:pPr>
+    </w:p>
+    <w:p>
+      <w:pPr>
+        <w:ind w:firstLine="708"/>
+        <w:rPr>
+          <w:rFonts w:ascii="Times New Roman" w:hAnsi="Times New Roman" w:cs="Times New Roman"/>
+          <w:b/>
+          <w:sz w:val="24"/>
+        </w:rPr>
+      </w:pPr>
+    </w:p>
+    <w:p>
+      <w:pPr>
+        <w:ind w:firstLine="708"/>
+        <w:rPr>
+          <w:rFonts w:ascii="Times New Roman" w:hAnsi="Times New Roman" w:cs="Times New Roman"/>
+          <w:b/>
+          <w:sz w:val="24"/>
+        </w:rPr>
+      </w:pPr>
+    </w:p>
+    <w:p>
+      <w:pPr>
+        <w:ind w:firstLine="708"/>
+        <w:rPr>
+          <w:rFonts w:ascii="Times New Roman" w:hAnsi="Times New Roman" w:cs="Times New Roman"/>
+          <w:b/>
+          <w:sz w:val="24"/>
+        </w:rPr>
+      </w:pPr>
+    </w:p>
+    <w:p>
+      <w:pPr>
+        <w:rPr>
+          <w:rFonts w:ascii="Times New Roman" w:hAnsi="Times New Roman" w:cs="Times New Roman"/>
+          <w:b/>
+          <w:sz w:val="24"/>
+        </w:rPr>
+      </w:pPr>
+    </w:p>
+    <w:p>
+      <w:pPr>
+        <w:rPr>
+          <w:rFonts w:ascii="Times New Roman" w:hAnsi="Times New Roman" w:cs="Times New Roman"/>
+          <w:b/>
+          <w:sz w:val="24"/>
+        </w:rPr>
+      </w:pPr>
+    </w:p>
+    <w:p>
+      <w:pPr>
+        <w:ind w:firstLine="708"/>
+        <w:rPr>
+          <w:rFonts w:ascii="Times New Roman" w:hAnsi="Times New Roman" w:cs="Times New Roman"/>
+          <w:b/>
+          <w:sz w:val="24"/>
+        </w:rPr>
+      </w:pPr>
+    </w:p>
+    <w:p>
+      <w:pPr>
+        <w:ind w:firstLine="708"/>
+        <w:rPr>
+          <w:rFonts w:ascii="Times New Roman" w:hAnsi="Times New Roman" w:cs="Times New Roman"/>
+          <w:b/>
+          <w:sz w:val="24"/>
+        </w:rPr>
+      </w:pPr>
+      <w:r>
+        <w:rPr>
+          <w:rFonts w:ascii="Times New Roman" w:hAnsi="Times New Roman" w:cs="Times New Roman"/>
+          <w:b/>
+          <w:sz w:val="24"/>
+        </w:rPr>
+        <w:lastRenderedPageBreak/>
         <w:t>Примеры результатов работы программы:</w:t>
       </w:r>
     </w:p>
     <w:p>
       <w:pPr>
+        <w:keepNext/>
         <w:ind w:firstLine="708"/>
-        <w:rPr>
-          <w:rFonts w:ascii="Times New Roman" w:hAnsi="Times New Roman" w:cs="Times New Roman"/>
-          <w:sz w:val="24"/>
-        </w:rPr>
-      </w:pPr>
-      <w:r>
-        <w:rPr>
-          <w:rFonts w:ascii="Times New Roman" w:hAnsi="Times New Roman" w:cs="Times New Roman"/>
-          <w:b/>
-          <w:sz w:val="24"/>
-        </w:rPr>
-        <w:t xml:space="preserve">Вывод: </w:t>
-      </w:r>
-      <w:r>
-        <w:rPr>
-          <w:rFonts w:ascii="Times New Roman" w:hAnsi="Times New Roman" w:cs="Times New Roman"/>
-          <w:sz w:val="24"/>
-        </w:rPr>
-        <w:t xml:space="preserve">в ходе лабораторной работы </w:t>
-      </w:r>
-      <w:r>
-        <w:rPr>
-          <w:rFonts w:ascii="Times New Roman" w:hAnsi="Times New Roman" w:cs="Times New Roman"/>
-          <w:sz w:val="24"/>
-        </w:rPr>
-        <w:t>на основе программы, разработанной в предыдущей лабораторной работы,</w:t>
+      </w:pPr>
+      <w:r>
+        <w:rPr>
+          <w:noProof/>
+          <w:lang w:eastAsia="ru-RU"/>
+        </w:rPr>
+        <w:drawing>
+          <wp:inline distT="0" distB="0" distL="0" distR="0" wp14:anchorId="057D5F4C" wp14:editId="35BD937E">
+            <wp:extent cx="4933950" cy="6010275"/>
+            <wp:effectExtent l="0" t="0" r="0" b="9525"/>
+            <wp:docPr id="1" name="Рисунок 1"/>
+            <wp:cNvGraphicFramePr>
+              <a:graphicFrameLocks xmlns:a="http://schemas.openxmlformats.org/drawingml/2006/main" noChangeAspect="1"/>
+            </wp:cNvGraphicFramePr>
+            <a:graphic xmlns:a="http://schemas.openxmlformats.org/drawingml/2006/main">
+              <a:graphicData uri="http://schemas.openxmlformats.org/drawingml/2006/picture">
+                <pic:pic xmlns:pic="http://schemas.openxmlformats.org/drawingml/2006/picture">
+                  <pic:nvPicPr>
+                    <pic:cNvPr id="1" name=""/>
+                    <pic:cNvPicPr/>
+                  </pic:nvPicPr>
+                  <pic:blipFill>
+                    <a:blip r:embed="rId10"/>
+                    <a:stretch>
+                      <a:fillRect/>
+                    </a:stretch>
+                  </pic:blipFill>
+                  <pic:spPr>
+                    <a:xfrm>
+                      <a:off x="0" y="0"/>
+                      <a:ext cx="4933950" cy="6010275"/>
+                    </a:xfrm>
+                    <a:prstGeom prst="rect">
+                      <a:avLst/>
+                    </a:prstGeom>
+                  </pic:spPr>
+                </pic:pic>
+              </a:graphicData>
+            </a:graphic>
+          </wp:inline>
+        </w:drawing>
+      </w:r>
+    </w:p>
+    <w:p>
+      <w:pPr>
+        <w:pStyle w:val="a6"/>
+        <w:jc w:val="center"/>
+      </w:pPr>
+      <w:r>
+        <w:t xml:space="preserve">Рисунок </w:t>
+      </w:r>
+      <w:fldSimple w:instr=" SEQ Рисунок \* ARABIC ">
+        <w:r>
+          <w:rPr>
+            <w:noProof/>
+          </w:rPr>
+          <w:t>6</w:t>
+        </w:r>
+      </w:fldSimple>
+      <w:r>
+        <w:t>. Тестовые пары формул</w:t>
+      </w:r>
+    </w:p>
+    <w:p/>
+    <w:p>
+      <w:pPr>
+        <w:keepNext/>
+      </w:pPr>
+      <w:r>
+        <w:rPr>
+          <w:noProof/>
+          <w:lang w:eastAsia="ru-RU"/>
+        </w:rPr>
+        <w:lastRenderedPageBreak/>
+        <w:drawing>
+          <wp:inline distT="0" distB="0" distL="0" distR="0" wp14:anchorId="1EB2ABF8" wp14:editId="477BFB25">
+            <wp:extent cx="5940425" cy="4815205"/>
+            <wp:effectExtent l="0" t="0" r="3175" b="4445"/>
+            <wp:docPr id="8" name="Рисунок 8"/>
+            <wp:cNvGraphicFramePr>
+              <a:graphicFrameLocks xmlns:a="http://schemas.openxmlformats.org/drawingml/2006/main" noChangeAspect="1"/>
+            </wp:cNvGraphicFramePr>
+            <a:graphic xmlns:a="http://schemas.openxmlformats.org/drawingml/2006/main">
+              <a:graphicData uri="http://schemas.openxmlformats.org/drawingml/2006/picture">
+                <pic:pic xmlns:pic="http://schemas.openxmlformats.org/drawingml/2006/picture">
+                  <pic:nvPicPr>
+                    <pic:cNvPr id="1" name=""/>
+                    <pic:cNvPicPr/>
+                  </pic:nvPicPr>
+                  <pic:blipFill>
+                    <a:blip r:embed="rId11"/>
+                    <a:stretch>
+                      <a:fillRect/>
+                    </a:stretch>
+                  </pic:blipFill>
+                  <pic:spPr>
+                    <a:xfrm>
+                      <a:off x="0" y="0"/>
+                      <a:ext cx="5940425" cy="4815205"/>
+                    </a:xfrm>
+                    <a:prstGeom prst="rect">
+                      <a:avLst/>
+                    </a:prstGeom>
+                  </pic:spPr>
+                </pic:pic>
+              </a:graphicData>
+            </a:graphic>
+          </wp:inline>
+        </w:drawing>
+      </w:r>
+    </w:p>
+    <w:p>
+      <w:pPr>
+        <w:pStyle w:val="a6"/>
+        <w:jc w:val="center"/>
+      </w:pPr>
+      <w:r>
+        <w:t xml:space="preserve">Рисунок </w:t>
+      </w:r>
+      <w:fldSimple w:instr=" SEQ Рисунок \* ARABIC ">
+        <w:r>
+          <w:rPr>
+            <w:noProof/>
+          </w:rPr>
+          <w:t>7</w:t>
+        </w:r>
+      </w:fldSimple>
+      <w:r>
+        <w:t>. Тестовые пары формул с большим общим количеством уникальных атомарных формул</w:t>
+      </w:r>
+    </w:p>
+    <w:p>
+      <w:pPr>
+        <w:keepNext/>
+      </w:pPr>
+      <w:r>
+        <w:rPr>
+          <w:noProof/>
+          <w:lang w:eastAsia="ru-RU"/>
+        </w:rPr>
+        <w:drawing>
+          <wp:inline distT="0" distB="0" distL="0" distR="0" wp14:anchorId="4D1316BF" wp14:editId="705C6DEF">
+            <wp:extent cx="5940425" cy="3762375"/>
+            <wp:effectExtent l="0" t="0" r="3175" b="9525"/>
+            <wp:docPr id="9" name="Рисунок 9"/>
+            <wp:cNvGraphicFramePr>
+              <a:graphicFrameLocks xmlns:a="http://schemas.openxmlformats.org/drawingml/2006/main" noChangeAspect="1"/>
+            </wp:cNvGraphicFramePr>
+            <a:graphic xmlns:a="http://schemas.openxmlformats.org/drawingml/2006/main">
+              <a:graphicData uri="http://schemas.openxmlformats.org/drawingml/2006/picture">
+                <pic:pic xmlns:pic="http://schemas.openxmlformats.org/drawingml/2006/picture">
+                  <pic:nvPicPr>
+                    <pic:cNvPr id="1" name=""/>
+                    <pic:cNvPicPr/>
+                  </pic:nvPicPr>
+                  <pic:blipFill>
+                    <a:blip r:embed="rId12"/>
+                    <a:stretch>
+                      <a:fillRect/>
+                    </a:stretch>
+                  </pic:blipFill>
+                  <pic:spPr>
+                    <a:xfrm>
+                      <a:off x="0" y="0"/>
+                      <a:ext cx="5940425" cy="3762375"/>
+                    </a:xfrm>
+                    <a:prstGeom prst="rect">
+                      <a:avLst/>
+                    </a:prstGeom>
+                  </pic:spPr>
+                </pic:pic>
+              </a:graphicData>
+            </a:graphic>
+          </wp:inline>
+        </w:drawing>
+      </w:r>
+    </w:p>
+    <w:p>
+      <w:pPr>
+        <w:pStyle w:val="a6"/>
+        <w:jc w:val="center"/>
+      </w:pPr>
+      <w:r>
+        <w:t xml:space="preserve">Рисунок </w:t>
+      </w:r>
+      <w:fldSimple w:instr=" SEQ Рисунок \* ARABIC ">
+        <w:r>
+          <w:rPr>
+            <w:noProof/>
+          </w:rPr>
+          <w:t>8</w:t>
+        </w:r>
+      </w:fldSimple>
+      <w:r>
+        <w:t>. Функция для тестирования написанной программы</w:t>
+      </w:r>
+    </w:p>
+    <w:p>
+      <w:pPr>
+        <w:keepNext/>
+        <w:ind w:firstLine="708"/>
+        <w:jc w:val="center"/>
+      </w:pPr>
+      <w:r>
+        <w:rPr>
+          <w:noProof/>
+          <w:lang w:eastAsia="ru-RU"/>
+        </w:rPr>
+        <w:lastRenderedPageBreak/>
+        <w:drawing>
+          <wp:inline distT="0" distB="0" distL="0" distR="0" wp14:anchorId="4F0BC25B" wp14:editId="112BEE49">
+            <wp:extent cx="2305050" cy="1047750"/>
+            <wp:effectExtent l="0" t="0" r="0" b="0"/>
+            <wp:docPr id="10" name="Рисунок 10"/>
+            <wp:cNvGraphicFramePr>
+              <a:graphicFrameLocks xmlns:a="http://schemas.openxmlformats.org/drawingml/2006/main" noChangeAspect="1"/>
+            </wp:cNvGraphicFramePr>
+            <a:graphic xmlns:a="http://schemas.openxmlformats.org/drawingml/2006/main">
+              <a:graphicData uri="http://schemas.openxmlformats.org/drawingml/2006/picture">
+                <pic:pic xmlns:pic="http://schemas.openxmlformats.org/drawingml/2006/picture">
+                  <pic:nvPicPr>
+                    <pic:cNvPr id="1" name=""/>
+                    <pic:cNvPicPr/>
+                  </pic:nvPicPr>
+                  <pic:blipFill>
+                    <a:blip r:embed="rId13"/>
+                    <a:stretch>
+                      <a:fillRect/>
+                    </a:stretch>
+                  </pic:blipFill>
+                  <pic:spPr>
+                    <a:xfrm>
+                      <a:off x="0" y="0"/>
+                      <a:ext cx="2305050" cy="1047750"/>
+                    </a:xfrm>
+                    <a:prstGeom prst="rect">
+                      <a:avLst/>
+                    </a:prstGeom>
+                  </pic:spPr>
+                </pic:pic>
+              </a:graphicData>
+            </a:graphic>
+          </wp:inline>
+        </w:drawing>
+      </w:r>
+    </w:p>
+    <w:p>
+      <w:pPr>
+        <w:pStyle w:val="a6"/>
+        <w:jc w:val="center"/>
+      </w:pPr>
+      <w:r>
+        <w:t xml:space="preserve">Рисунок </w:t>
+      </w:r>
+      <w:fldSimple w:instr=" SEQ Рисунок \* ARABIC ">
+        <w:r>
+          <w:rPr>
+            <w:noProof/>
+          </w:rPr>
+          <w:t>9</w:t>
+        </w:r>
+      </w:fldSimple>
+      <w:r>
+        <w:t xml:space="preserve">. Результат выполнения функции </w:t>
+      </w:r>
+      <w:r>
+        <w:rPr>
+          <w:lang w:val="en-GB"/>
+        </w:rPr>
+        <w:t>tests</w:t>
+      </w:r>
+      <w:r>
+        <w:t xml:space="preserve"> </w:t>
+      </w:r>
+      <w:r>
+        <w:t xml:space="preserve">(при </w:t>
+      </w:r>
+      <w:r>
+        <w:rPr>
+          <w:lang w:val="en-GB"/>
+        </w:rPr>
+        <w:t>withLongTests</w:t>
+      </w:r>
+      <w:r>
+        <w:t xml:space="preserve"> = </w:t>
+      </w:r>
+      <w:r>
+        <w:rPr>
+          <w:lang w:val="en-GB"/>
+        </w:rPr>
+        <w:t>false</w:t>
+      </w:r>
+      <w:r>
+        <w:t>)</w:t>
+      </w:r>
+    </w:p>
+    <w:p/>
+    <w:p>
+      <w:pPr>
+        <w:keepNext/>
+      </w:pPr>
+      <w:r>
+        <w:rPr>
+          <w:noProof/>
+          <w:lang w:eastAsia="ru-RU"/>
+        </w:rPr>
+        <w:drawing>
+          <wp:inline distT="0" distB="0" distL="0" distR="0" wp14:anchorId="25F4B19C" wp14:editId="374E7CDF">
+            <wp:extent cx="5940425" cy="2449830"/>
+            <wp:effectExtent l="0" t="0" r="3175" b="7620"/>
+            <wp:docPr id="11" name="Рисунок 11"/>
+            <wp:cNvGraphicFramePr>
+              <a:graphicFrameLocks xmlns:a="http://schemas.openxmlformats.org/drawingml/2006/main" noChangeAspect="1"/>
+            </wp:cNvGraphicFramePr>
+            <a:graphic xmlns:a="http://schemas.openxmlformats.org/drawingml/2006/main">
+              <a:graphicData uri="http://schemas.openxmlformats.org/drawingml/2006/picture">
+                <pic:pic xmlns:pic="http://schemas.openxmlformats.org/drawingml/2006/picture">
+                  <pic:nvPicPr>
+                    <pic:cNvPr id="1" name=""/>
+                    <pic:cNvPicPr/>
+                  </pic:nvPicPr>
+                  <pic:blipFill>
+                    <a:blip r:embed="rId14"/>
+                    <a:stretch>
+                      <a:fillRect/>
+                    </a:stretch>
+                  </pic:blipFill>
+                  <pic:spPr>
+                    <a:xfrm>
+                      <a:off x="0" y="0"/>
+                      <a:ext cx="5940425" cy="2449830"/>
+                    </a:xfrm>
+                    <a:prstGeom prst="rect">
+                      <a:avLst/>
+                    </a:prstGeom>
+                  </pic:spPr>
+                </pic:pic>
+              </a:graphicData>
+            </a:graphic>
+          </wp:inline>
+        </w:drawing>
       </w:r>
       <w:bookmarkStart w:id="0" w:name="_GoBack"/>
       <w:bookmarkEnd w:id="0"/>
+    </w:p>
+    <w:p>
+      <w:pPr>
+        <w:pStyle w:val="a6"/>
+        <w:jc w:val="center"/>
+      </w:pPr>
+      <w:r>
+        <w:t xml:space="preserve">Рисунок </w:t>
+      </w:r>
+      <w:fldSimple w:instr=" SEQ Рисунок \* ARABIC ">
+        <w:r>
+          <w:rPr>
+            <w:noProof/>
+          </w:rPr>
+          <w:t>10</w:t>
+        </w:r>
+      </w:fldSimple>
+      <w:r>
+        <w:t>. Примечание относительно скорости работы алгоритма при большом общем количестве атомарных формул</w:t>
+      </w:r>
+    </w:p>
+    <w:p>
+      <w:pPr>
+        <w:ind w:firstLine="708"/>
+        <w:rPr>
+          <w:rFonts w:ascii="Times New Roman" w:hAnsi="Times New Roman" w:cs="Times New Roman"/>
+          <w:sz w:val="24"/>
+          <w:lang w:val="en-GB"/>
+        </w:rPr>
+      </w:pPr>
+      <w:r>
+        <w:rPr>
+          <w:rFonts w:ascii="Times New Roman" w:hAnsi="Times New Roman" w:cs="Times New Roman"/>
+          <w:b/>
+          <w:sz w:val="24"/>
+        </w:rPr>
+        <w:t xml:space="preserve">Вывод: </w:t>
+      </w:r>
+      <w:r>
+        <w:rPr>
+          <w:rFonts w:ascii="Times New Roman" w:hAnsi="Times New Roman" w:cs="Times New Roman"/>
+          <w:sz w:val="24"/>
+        </w:rPr>
+        <w:t xml:space="preserve">в ходе лабораторной работы </w:t>
+      </w:r>
+      <w:r>
+        <w:rPr>
+          <w:rFonts w:ascii="Times New Roman" w:hAnsi="Times New Roman" w:cs="Times New Roman"/>
+          <w:sz w:val="24"/>
+        </w:rPr>
+        <w:t>на основе программы, разрабо</w:t>
+      </w:r>
+      <w:r>
+        <w:rPr>
+          <w:rFonts w:ascii="Times New Roman" w:hAnsi="Times New Roman" w:cs="Times New Roman"/>
+          <w:sz w:val="24"/>
+        </w:rPr>
+        <w:t>танной в рамках предыдущей лабораторной</w:t>
+      </w:r>
+      <w:r>
+        <w:rPr>
+          <w:rFonts w:ascii="Times New Roman" w:hAnsi="Times New Roman" w:cs="Times New Roman"/>
+          <w:sz w:val="24"/>
+        </w:rPr>
+        <w:t xml:space="preserve"> работы, </w:t>
+      </w:r>
+      <w:r>
+        <w:rPr>
+          <w:rFonts w:ascii="Times New Roman" w:hAnsi="Times New Roman" w:cs="Times New Roman"/>
+          <w:sz w:val="24"/>
+        </w:rPr>
+        <w:t xml:space="preserve">была разработана программа, способная </w:t>
+      </w:r>
+      <w:r>
+        <w:rPr>
+          <w:rFonts w:ascii="Times New Roman" w:hAnsi="Times New Roman" w:cs="Times New Roman"/>
+          <w:sz w:val="24"/>
+        </w:rPr>
+        <w:t>определять, являются ли две переданные ей формулы сокращённого языка логики высказываний равносильными.</w:t>
+      </w:r>
       <w:r>
         <w:rPr>
           <w:rFonts w:ascii="Times New Roman" w:hAnsi="Times New Roman" w:cs="Times New Roman"/>
@@ -1291,15 +2072,24 @@
           <w:rFonts w:ascii="Times New Roman" w:hAnsi="Times New Roman" w:cs="Times New Roman"/>
           <w:sz w:val="24"/>
         </w:rPr>
-        <w:t xml:space="preserve">была разработана программа, способная </w:t>
-      </w:r>
-      <w:r>
-        <w:rPr>
-          <w:rFonts w:ascii="Times New Roman" w:hAnsi="Times New Roman" w:cs="Times New Roman"/>
-          <w:sz w:val="24"/>
-        </w:rPr>
-        <w:t>определять, являются ли две переданные ей формулы сокращённого языка логики высказываний равносильными.</w:t>
-      </w:r>
+        <w:t xml:space="preserve">Приобретены </w:t>
+      </w:r>
+      <w:r>
+        <w:rPr>
+          <w:rFonts w:ascii="Times New Roman" w:hAnsi="Times New Roman" w:cs="Times New Roman"/>
+          <w:sz w:val="24"/>
+        </w:rPr>
+        <w:t>навыки программирования алгоритмов интерпретации и преобразований формул языка логики высказываний.</w:t>
+      </w:r>
+    </w:p>
+    <w:p>
+      <w:pPr>
+        <w:ind w:firstLine="708"/>
+        <w:rPr>
+          <w:rFonts w:ascii="Times New Roman" w:hAnsi="Times New Roman" w:cs="Times New Roman"/>
+          <w:sz w:val="24"/>
+        </w:rPr>
+      </w:pPr>
     </w:p>
     <w:p>
       <w:pPr>
@@ -1321,8 +2111,8 @@
 </file>
 
 <file path=word/numbering.xml><?xml version="1.0" encoding="utf-8"?>
-<w:numbering xmlns:wpc="http://schemas.microsoft.com/office/word/2010/wordprocessingCanvas" xmlns:cx="http://schemas.microsoft.com/office/drawing/2014/chartex" xmlns:mc="http://schemas.openxmlformats.org/markup-compatibility/2006" xmlns:o="urn:schemas-microsoft-com:office:office" xmlns:r="http://schemas.openxmlformats.org/officeDocument/2006/relationships" xmlns:m="http://schemas.openxmlformats.org/officeDocument/2006/math" xmlns:v="urn:schemas-microsoft-com:vml" xmlns:wp14="http://schemas.microsoft.com/office/word/2010/wordprocessingDrawing" xmlns:wp="http://schemas.openxmlformats.org/drawingml/2006/wordprocessingDrawing" xmlns:w10="urn:schemas-microsoft-com:office:word" xmlns:w="http://schemas.openxmlformats.org/wordprocessingml/2006/main" xmlns:w14="http://schemas.microsoft.com/office/word/2010/wordml" xmlns:w15="http://schemas.microsoft.com/office/word/2012/wordml" xmlns:w16se="http://schemas.microsoft.com/office/word/2015/wordml/symex" xmlns:wpg="http://schemas.microsoft.com/office/word/2010/wordprocessingGroup" xmlns:wpi="http://schemas.microsoft.com/office/word/2010/wordprocessingInk" xmlns:wne="http://schemas.microsoft.com/office/word/2006/wordml" xmlns:wps="http://schemas.microsoft.com/office/word/2010/wordprocessingShape" mc:Ignorable="w14 w15 w16se wp14">
-  <w:abstractNum w:abstractNumId="0" w15:restartNumberingAfterBreak="0">
+<w:numbering xmlns:wpc="http://schemas.microsoft.com/office/word/2010/wordprocessingCanvas" xmlns:mc="http://schemas.openxmlformats.org/markup-compatibility/2006" xmlns:o="urn:schemas-microsoft-com:office:office" xmlns:r="http://schemas.openxmlformats.org/officeDocument/2006/relationships" xmlns:m="http://schemas.openxmlformats.org/officeDocument/2006/math" xmlns:v="urn:schemas-microsoft-com:vml" xmlns:wp14="http://schemas.microsoft.com/office/word/2010/wordprocessingDrawing" xmlns:wp="http://schemas.openxmlformats.org/drawingml/2006/wordprocessingDrawing" xmlns:w10="urn:schemas-microsoft-com:office:word" xmlns:w="http://schemas.openxmlformats.org/wordprocessingml/2006/main" xmlns:w14="http://schemas.microsoft.com/office/word/2010/wordml" xmlns:w15="http://schemas.microsoft.com/office/word/2012/wordml" xmlns:wpg="http://schemas.microsoft.com/office/word/2010/wordprocessingGroup" xmlns:wpi="http://schemas.microsoft.com/office/word/2010/wordprocessingInk" xmlns:wne="http://schemas.microsoft.com/office/word/2006/wordml" xmlns:wps="http://schemas.microsoft.com/office/word/2010/wordprocessingShape" mc:Ignorable="w14 w15 wp14">
+  <w:abstractNum w:abstractNumId="0">
     <w:nsid w:val="0E10227D"/>
     <w:multiLevelType w:val="hybridMultilevel"/>
     <w:tmpl w:val="F8940F3C"/>
@@ -1411,7 +2201,7 @@
       </w:pPr>
     </w:lvl>
   </w:abstractNum>
-  <w:abstractNum w:abstractNumId="1" w15:restartNumberingAfterBreak="0">
+  <w:abstractNum w:abstractNumId="1">
     <w:nsid w:val="202B46E1"/>
     <w:multiLevelType w:val="multilevel"/>
     <w:tmpl w:val="890C264E"/>
@@ -1532,7 +2322,7 @@
       </w:rPr>
     </w:lvl>
   </w:abstractNum>
-  <w:abstractNum w:abstractNumId="2" w15:restartNumberingAfterBreak="0">
+  <w:abstractNum w:abstractNumId="2">
     <w:nsid w:val="2D794114"/>
     <w:multiLevelType w:val="hybridMultilevel"/>
     <w:tmpl w:val="C2643364"/>
@@ -1621,7 +2411,7 @@
       </w:pPr>
     </w:lvl>
   </w:abstractNum>
-  <w:abstractNum w:abstractNumId="3" w15:restartNumberingAfterBreak="0">
+  <w:abstractNum w:abstractNumId="3">
     <w:nsid w:val="35385106"/>
     <w:multiLevelType w:val="hybridMultilevel"/>
     <w:tmpl w:val="CF825200"/>
@@ -1710,7 +2500,7 @@
       </w:pPr>
     </w:lvl>
   </w:abstractNum>
-  <w:abstractNum w:abstractNumId="4" w15:restartNumberingAfterBreak="0">
+  <w:abstractNum w:abstractNumId="4">
     <w:nsid w:val="69150F06"/>
     <w:multiLevelType w:val="multilevel"/>
     <w:tmpl w:val="6BC8485A"/>
@@ -1831,7 +2621,7 @@
       </w:rPr>
     </w:lvl>
   </w:abstractNum>
-  <w:abstractNum w:abstractNumId="5" w15:restartNumberingAfterBreak="0">
+  <w:abstractNum w:abstractNumId="5">
     <w:nsid w:val="70472CF1"/>
     <w:multiLevelType w:val="hybridMultilevel"/>
     <w:tmpl w:val="2362BD20"/>
@@ -1942,7 +2732,7 @@
 </file>
 
 <file path=word/styles.xml><?xml version="1.0" encoding="utf-8"?>
-<w:styles xmlns:mc="http://schemas.openxmlformats.org/markup-compatibility/2006" xmlns:r="http://schemas.openxmlformats.org/officeDocument/2006/relationships" xmlns:w="http://schemas.openxmlformats.org/wordprocessingml/2006/main" xmlns:w14="http://schemas.microsoft.com/office/word/2010/wordml" xmlns:w15="http://schemas.microsoft.com/office/word/2012/wordml" xmlns:w16se="http://schemas.microsoft.com/office/word/2015/wordml/symex" mc:Ignorable="w14 w15 w16se">
+<w:styles xmlns:mc="http://schemas.openxmlformats.org/markup-compatibility/2006" xmlns:r="http://schemas.openxmlformats.org/officeDocument/2006/relationships" xmlns:w="http://schemas.openxmlformats.org/wordprocessingml/2006/main" xmlns:w14="http://schemas.microsoft.com/office/word/2010/wordml" xmlns:w15="http://schemas.microsoft.com/office/word/2012/wordml" mc:Ignorable="w14 w15">
   <w:docDefaults>
     <w:rPrDefault>
       <w:rPr>

</xml_diff>